<commit_message>
Update Eendplankjes zelf maken v0.1.docx
</commit_message>
<xml_diff>
--- a/Eendplankjes zelf maken/Eendplankjes zelf maken v0.1.docx
+++ b/Eendplankjes zelf maken/Eendplankjes zelf maken v0.1.docx
@@ -40,6 +40,18 @@
         </w:numPr>
       </w:pPr>
       <w:r>
+        <w:t>Sluit de 9V voeding aan op het breakout bord</w:t>
+      </w:r>
+    </w:p>
+    <w:p>
+      <w:pPr>
+        <w:pStyle w:val="ListParagraph"/>
+        <w:numPr>
+          <w:ilvl w:val="1"/>
+          <w:numId w:val="1"/>
+        </w:numPr>
+      </w:pPr>
+      <w:r>
         <w:t>Als op de desktop geen icoon Les_2A_Spel_met_de_eend.scl staat, ga dan naar de begeleidersmap en dubbelklik PrepareLesson.scl en kies 12 (Dutch, Les 2). Nu wordt alles van les 2 op de desktop gezet.</w:t>
       </w:r>
     </w:p>
@@ -52,13 +64,7 @@
         </w:numPr>
       </w:pPr>
       <w:r>
-        <w:t xml:space="preserve">Dubbelklik op het icoon </w:t>
-      </w:r>
-      <w:r>
-        <w:t>Les_2A_Spel_met_de_eend.scl</w:t>
-      </w:r>
-      <w:r>
-        <w:t>. Daardoor wordt ScratchClient gestart die verbinding maakt met de Arduino.</w:t>
+        <w:t>Dubbelklik op het icoon Les_2A_Spel_met_de_eend.scl. Daardoor wordt ScratchClient gestart die verbinding maakt met de Arduino.</w:t>
       </w:r>
     </w:p>
     <w:p>
@@ -82,6 +88,96 @@
         </w:numPr>
       </w:pPr>
       <w:r>
+        <w:t>Het eendplankje heeft een Power On Self Test</w:t>
+      </w:r>
+      <w:r>
+        <w:t xml:space="preserve"> mode</w:t>
+      </w:r>
+      <w:r>
+        <w:t>. Om die te aktiveren, houd je de linkerknop ingedrukt en dan druk je de reset knop op de Arduino of op het breakout bord in. Je laat de linker knop pas los als de eend begint te draaien.</w:t>
+      </w:r>
+    </w:p>
+    <w:p>
+      <w:pPr>
+        <w:pStyle w:val="ListParagraph"/>
+        <w:numPr>
+          <w:ilvl w:val="1"/>
+          <w:numId w:val="1"/>
+        </w:numPr>
+      </w:pPr>
+      <w:r>
+        <w:t>Alle lampjes gaan afwisselend branden en de eend draait heen en weer. Kijk of alle lampjes afwisselend branden. Na een paar keer stopt de eend.</w:t>
+      </w:r>
+    </w:p>
+    <w:p>
+      <w:pPr>
+        <w:pStyle w:val="ListParagraph"/>
+        <w:numPr>
+          <w:ilvl w:val="1"/>
+          <w:numId w:val="1"/>
+        </w:numPr>
+      </w:pPr>
+      <w:r>
+        <w:t>Je kunt de knoppen testen door de linker knop in te drukken en dan gaat het linker groene lampje branden.</w:t>
+      </w:r>
+    </w:p>
+    <w:p>
+      <w:pPr>
+        <w:pStyle w:val="ListParagraph"/>
+        <w:numPr>
+          <w:ilvl w:val="1"/>
+          <w:numId w:val="1"/>
+        </w:numPr>
+      </w:pPr>
+      <w:r>
+        <w:t>Rechter knop: rechter groene lampje</w:t>
+      </w:r>
+    </w:p>
+    <w:p>
+      <w:pPr>
+        <w:pStyle w:val="ListParagraph"/>
+        <w:numPr>
+          <w:ilvl w:val="1"/>
+          <w:numId w:val="1"/>
+        </w:numPr>
+      </w:pPr>
+      <w:r>
+        <w:t>Drukknop van de joystick: rode lampje</w:t>
+      </w:r>
+    </w:p>
+    <w:p>
+      <w:pPr>
+        <w:pStyle w:val="ListParagraph"/>
+        <w:numPr>
+          <w:ilvl w:val="1"/>
+          <w:numId w:val="1"/>
+        </w:numPr>
+      </w:pPr>
+      <w:r>
+        <w:t>Met de joystick kun je de een bewegen.</w:t>
+      </w:r>
+    </w:p>
+    <w:p>
+      <w:pPr>
+        <w:pStyle w:val="ListParagraph"/>
+        <w:numPr>
+          <w:ilvl w:val="0"/>
+          <w:numId w:val="1"/>
+        </w:numPr>
+      </w:pPr>
+      <w:r>
+        <w:t>Het eendplankje heeft ook een opvouwstand. Druk de rechter knop in, druk dan op reset en laat de rechter knop pas los als de eend gaat bewegen. De eend zal zich nu compact opvouwen. Dit is beter dan de eend met de hand proberen te bewegen, dat is niet goed voor de servo’s.</w:t>
+      </w:r>
+    </w:p>
+    <w:p>
+      <w:pPr>
+        <w:pStyle w:val="ListParagraph"/>
+        <w:numPr>
+          <w:ilvl w:val="0"/>
+          <w:numId w:val="1"/>
+        </w:numPr>
+      </w:pPr>
+      <w:r>
         <w:t>Van sommige schroefjes etc. is er meer toegevoegd dan nodig, dus je zult overhouden. Dit is gedaan omdat die kleine onderdelen makkelijk ergens kwijt kunnen raken.</w:t>
       </w:r>
     </w:p>
@@ -202,6 +298,7 @@
         </w:numPr>
       </w:pPr>
       <w:r>
+        <w:lastRenderedPageBreak/>
         <w:t xml:space="preserve">R1 t/m R5 zijn optrekweerstanden (pull-ups) van 1 kOhm, 1/8 W. </w:t>
       </w:r>
     </w:p>
@@ -285,7 +382,7 @@
         <w:ind w:left="1440" w:hanging="360"/>
       </w:pPr>
     </w:lvl>
-    <w:lvl w:ilvl="2" w:tplc="0413001B" w:tentative="1">
+    <w:lvl w:ilvl="2" w:tplc="0413001B">
       <w:start w:val="1"/>
       <w:numFmt w:val="lowerRoman"/>
       <w:lvlText w:val="%3."/>

</xml_diff>